<commit_message>
Finish Lab 10 up to number 4, and Lab 11 up to number 3.
</commit_message>
<xml_diff>
--- a/Lab-10/Lab 10 BST Search and IOStreams.docx
+++ b/Lab-10/Lab 10 BST Search and IOStreams.docx
@@ -1696,8 +1696,6 @@
           <w:b/>
         </w:rPr>
       </w:pPr>
-      <w:bookmarkStart w:id="0" w:name="_GoBack"/>
-      <w:bookmarkEnd w:id="0"/>
       <w:r>
         <w:rPr>
           <w:rFonts w:cstheme="minorHAnsi"/>
@@ -4672,42 +4670,1297 @@
         <w:rPr>
           <w:rFonts w:cstheme="minorHAnsi"/>
         </w:rPr>
-        <w:t xml:space="preserve">-paste the source code from your main program's .java file, here. </w:t>
-      </w:r>
-    </w:p>
-    <w:p>
-      <w:pPr>
-        <w:rPr>
-          <w:rFonts w:cstheme="minorHAnsi"/>
-        </w:rPr>
-      </w:pPr>
-    </w:p>
-    <w:p>
-      <w:pPr>
-        <w:rPr>
-          <w:rFonts w:cstheme="minorHAnsi"/>
-        </w:rPr>
-      </w:pPr>
-    </w:p>
-    <w:p>
-      <w:pPr>
-        <w:rPr>
-          <w:rFonts w:cstheme="minorHAnsi"/>
-        </w:rPr>
-      </w:pPr>
-    </w:p>
-    <w:p>
-      <w:pPr>
-        <w:rPr>
-          <w:rFonts w:cstheme="minorHAnsi"/>
-        </w:rPr>
-      </w:pPr>
-      <w:r>
-        <w:rPr>
-          <w:rFonts w:cstheme="minorHAnsi"/>
-        </w:rPr>
-        <w:br w:type="page"/>
-      </w:r>
+        <w:t>-paste the source code from your main program's .java file, here.</w:t>
+      </w:r>
+    </w:p>
+    <w:p>
+      <w:pPr>
+        <w:rPr>
+          <w:rFonts w:cstheme="minorHAnsi"/>
+        </w:rPr>
+      </w:pPr>
+      <w:r>
+        <w:rPr>
+          <w:rFonts w:cstheme="minorHAnsi"/>
+          <w:noProof/>
+        </w:rPr>
+        <w:drawing>
+          <wp:inline distT="0" distB="0" distL="0" distR="0">
+            <wp:extent cx="5943600" cy="5120640"/>
+            <wp:effectExtent l="0" t="0" r="0" b="3810"/>
+            <wp:docPr id="7" name="Picture 7" descr="C:\Users\bleds\AppData\Local\Microsoft\Windows\INetCache\Content.Word\10_3.png"/>
+            <wp:cNvGraphicFramePr>
+              <a:graphicFrameLocks xmlns:a="http://schemas.openxmlformats.org/drawingml/2006/main" noChangeAspect="1"/>
+            </wp:cNvGraphicFramePr>
+            <a:graphic xmlns:a="http://schemas.openxmlformats.org/drawingml/2006/main">
+              <a:graphicData uri="http://schemas.openxmlformats.org/drawingml/2006/picture">
+                <pic:pic xmlns:pic="http://schemas.openxmlformats.org/drawingml/2006/picture">
+                  <pic:nvPicPr>
+                    <pic:cNvPr id="0" name="Picture 1" descr="C:\Users\bleds\AppData\Local\Microsoft\Windows\INetCache\Content.Word\10_3.png"/>
+                    <pic:cNvPicPr>
+                      <a:picLocks noChangeAspect="1" noChangeArrowheads="1"/>
+                    </pic:cNvPicPr>
+                  </pic:nvPicPr>
+                  <pic:blipFill>
+                    <a:blip r:embed="rId22">
+                      <a:extLst>
+                        <a:ext uri="{28A0092B-C50C-407E-A947-70E740481C1C}">
+                          <a14:useLocalDpi xmlns:a14="http://schemas.microsoft.com/office/drawing/2010/main" val="0"/>
+                        </a:ext>
+                      </a:extLst>
+                    </a:blip>
+                    <a:srcRect/>
+                    <a:stretch>
+                      <a:fillRect/>
+                    </a:stretch>
+                  </pic:blipFill>
+                  <pic:spPr bwMode="auto">
+                    <a:xfrm>
+                      <a:off x="0" y="0"/>
+                      <a:ext cx="5943600" cy="5120640"/>
+                    </a:xfrm>
+                    <a:prstGeom prst="rect">
+                      <a:avLst/>
+                    </a:prstGeom>
+                    <a:noFill/>
+                    <a:ln>
+                      <a:noFill/>
+                    </a:ln>
+                  </pic:spPr>
+                </pic:pic>
+              </a:graphicData>
+            </a:graphic>
+          </wp:inline>
+        </w:drawing>
+      </w:r>
+    </w:p>
+    <w:p>
+      <w:pPr>
+        <w:rPr>
+          <w:rFonts w:cstheme="minorHAnsi"/>
+        </w:rPr>
+      </w:pPr>
+    </w:p>
+    <w:p>
+      <w:pPr>
+        <w:rPr>
+          <w:rFonts w:cstheme="minorHAnsi"/>
+        </w:rPr>
+      </w:pPr>
+    </w:p>
+    <w:p>
+      <w:pPr>
+        <w:rPr>
+          <w:rFonts w:cstheme="minorHAnsi"/>
+        </w:rPr>
+      </w:pPr>
+    </w:p>
+    <w:p>
+      <w:pPr>
+        <w:rPr>
+          <w:rFonts w:cstheme="minorHAnsi"/>
+          <w:b/>
+        </w:rPr>
+      </w:pPr>
+      <w:r>
+        <w:rPr>
+          <w:rFonts w:cstheme="minorHAnsi"/>
+          <w:b/>
+        </w:rPr>
+        <w:lastRenderedPageBreak/>
+        <w:t>Main.java:</w:t>
+      </w:r>
+      <w:r>
+        <w:rPr>
+          <w:rFonts w:cstheme="minorHAnsi"/>
+          <w:b/>
+        </w:rPr>
+        <w:t xml:space="preserve"> </w:t>
+      </w:r>
+    </w:p>
+    <w:p>
+      <w:pPr>
+        <w:shd w:val="clear" w:color="auto" w:fill="2B2B2B"/>
+        <w:tabs>
+          <w:tab w:val="left" w:pos="916"/>
+          <w:tab w:val="left" w:pos="1832"/>
+          <w:tab w:val="left" w:pos="2748"/>
+          <w:tab w:val="left" w:pos="3664"/>
+          <w:tab w:val="left" w:pos="4580"/>
+          <w:tab w:val="left" w:pos="5496"/>
+          <w:tab w:val="left" w:pos="6412"/>
+          <w:tab w:val="left" w:pos="7328"/>
+          <w:tab w:val="left" w:pos="8244"/>
+          <w:tab w:val="left" w:pos="9160"/>
+          <w:tab w:val="left" w:pos="10076"/>
+          <w:tab w:val="left" w:pos="10992"/>
+          <w:tab w:val="left" w:pos="11908"/>
+          <w:tab w:val="left" w:pos="12824"/>
+          <w:tab w:val="left" w:pos="13740"/>
+          <w:tab w:val="left" w:pos="14656"/>
+        </w:tabs>
+        <w:spacing w:after="0" w:line="240" w:lineRule="auto"/>
+        <w:rPr>
+          <w:rFonts w:ascii="Courier New" w:eastAsia="Times New Roman" w:hAnsi="Courier New" w:cs="Courier New"/>
+          <w:color w:val="A9B7C6"/>
+          <w:sz w:val="18"/>
+          <w:szCs w:val="18"/>
+        </w:rPr>
+      </w:pPr>
+      <w:r>
+        <w:rPr>
+          <w:rFonts w:ascii="Courier New" w:eastAsia="Times New Roman" w:hAnsi="Courier New" w:cs="Courier New"/>
+          <w:color w:val="808080"/>
+          <w:sz w:val="18"/>
+          <w:szCs w:val="18"/>
+        </w:rPr>
+        <w:t>//Java program by Alex Bledsoe, 06/08/2017</w:t>
+      </w:r>
+      <w:r>
+        <w:rPr>
+          <w:rFonts w:ascii="Courier New" w:eastAsia="Times New Roman" w:hAnsi="Courier New" w:cs="Courier New"/>
+          <w:color w:val="808080"/>
+          <w:sz w:val="18"/>
+          <w:szCs w:val="18"/>
+        </w:rPr>
+        <w:br/>
+      </w:r>
+      <w:r>
+        <w:rPr>
+          <w:rFonts w:ascii="Courier New" w:eastAsia="Times New Roman" w:hAnsi="Courier New" w:cs="Courier New"/>
+          <w:color w:val="808080"/>
+          <w:sz w:val="18"/>
+          <w:szCs w:val="18"/>
+        </w:rPr>
+        <w:br/>
+      </w:r>
+      <w:r>
+        <w:rPr>
+          <w:rFonts w:ascii="Courier New" w:eastAsia="Times New Roman" w:hAnsi="Courier New" w:cs="Courier New"/>
+          <w:color w:val="CC7832"/>
+          <w:sz w:val="18"/>
+          <w:szCs w:val="18"/>
+        </w:rPr>
+        <w:t xml:space="preserve">import </w:t>
+      </w:r>
+      <w:r>
+        <w:rPr>
+          <w:rFonts w:ascii="Courier New" w:eastAsia="Times New Roman" w:hAnsi="Courier New" w:cs="Courier New"/>
+          <w:color w:val="A9B7C6"/>
+          <w:sz w:val="18"/>
+          <w:szCs w:val="18"/>
+        </w:rPr>
+        <w:t>java.io.*</w:t>
+      </w:r>
+      <w:r>
+        <w:rPr>
+          <w:rFonts w:ascii="Courier New" w:eastAsia="Times New Roman" w:hAnsi="Courier New" w:cs="Courier New"/>
+          <w:color w:val="CC7832"/>
+          <w:sz w:val="18"/>
+          <w:szCs w:val="18"/>
+        </w:rPr>
+        <w:t>;</w:t>
+      </w:r>
+      <w:r>
+        <w:rPr>
+          <w:rFonts w:ascii="Courier New" w:eastAsia="Times New Roman" w:hAnsi="Courier New" w:cs="Courier New"/>
+          <w:color w:val="CC7832"/>
+          <w:sz w:val="18"/>
+          <w:szCs w:val="18"/>
+        </w:rPr>
+        <w:br/>
+      </w:r>
+      <w:r>
+        <w:rPr>
+          <w:rFonts w:ascii="Courier New" w:eastAsia="Times New Roman" w:hAnsi="Courier New" w:cs="Courier New"/>
+          <w:color w:val="CC7832"/>
+          <w:sz w:val="18"/>
+          <w:szCs w:val="18"/>
+        </w:rPr>
+        <w:br/>
+        <w:t xml:space="preserve">public class </w:t>
+      </w:r>
+      <w:r>
+        <w:rPr>
+          <w:rFonts w:ascii="Courier New" w:eastAsia="Times New Roman" w:hAnsi="Courier New" w:cs="Courier New"/>
+          <w:color w:val="A9B7C6"/>
+          <w:sz w:val="18"/>
+          <w:szCs w:val="18"/>
+        </w:rPr>
+        <w:t>Main {</w:t>
+      </w:r>
+      <w:r>
+        <w:rPr>
+          <w:rFonts w:ascii="Courier New" w:eastAsia="Times New Roman" w:hAnsi="Courier New" w:cs="Courier New"/>
+          <w:color w:val="A9B7C6"/>
+          <w:sz w:val="18"/>
+          <w:szCs w:val="18"/>
+        </w:rPr>
+        <w:br/>
+        <w:t xml:space="preserve">    </w:t>
+      </w:r>
+      <w:r>
+        <w:rPr>
+          <w:rFonts w:ascii="Courier New" w:eastAsia="Times New Roman" w:hAnsi="Courier New" w:cs="Courier New"/>
+          <w:color w:val="CC7832"/>
+          <w:sz w:val="18"/>
+          <w:szCs w:val="18"/>
+        </w:rPr>
+        <w:t xml:space="preserve">public static void </w:t>
+      </w:r>
+      <w:r>
+        <w:rPr>
+          <w:rFonts w:ascii="Courier New" w:eastAsia="Times New Roman" w:hAnsi="Courier New" w:cs="Courier New"/>
+          <w:color w:val="FFC66D"/>
+          <w:sz w:val="18"/>
+          <w:szCs w:val="18"/>
+        </w:rPr>
+        <w:t>main</w:t>
+      </w:r>
+      <w:r>
+        <w:rPr>
+          <w:rFonts w:ascii="Courier New" w:eastAsia="Times New Roman" w:hAnsi="Courier New" w:cs="Courier New"/>
+          <w:color w:val="A9B7C6"/>
+          <w:sz w:val="18"/>
+          <w:szCs w:val="18"/>
+        </w:rPr>
+        <w:t xml:space="preserve">(String[] args) </w:t>
+      </w:r>
+      <w:r>
+        <w:rPr>
+          <w:rFonts w:ascii="Courier New" w:eastAsia="Times New Roman" w:hAnsi="Courier New" w:cs="Courier New"/>
+          <w:color w:val="CC7832"/>
+          <w:sz w:val="18"/>
+          <w:szCs w:val="18"/>
+        </w:rPr>
+        <w:t xml:space="preserve">throws </w:t>
+      </w:r>
+      <w:r>
+        <w:rPr>
+          <w:rFonts w:ascii="Courier New" w:eastAsia="Times New Roman" w:hAnsi="Courier New" w:cs="Courier New"/>
+          <w:color w:val="A9B7C6"/>
+          <w:sz w:val="18"/>
+          <w:szCs w:val="18"/>
+        </w:rPr>
+        <w:t>IOException {</w:t>
+      </w:r>
+      <w:r>
+        <w:rPr>
+          <w:rFonts w:ascii="Courier New" w:eastAsia="Times New Roman" w:hAnsi="Courier New" w:cs="Courier New"/>
+          <w:color w:val="A9B7C6"/>
+          <w:sz w:val="18"/>
+          <w:szCs w:val="18"/>
+        </w:rPr>
+        <w:br/>
+        <w:t xml:space="preserve">        </w:t>
+      </w:r>
+      <w:r>
+        <w:rPr>
+          <w:rFonts w:ascii="Courier New" w:eastAsia="Times New Roman" w:hAnsi="Courier New" w:cs="Courier New"/>
+          <w:color w:val="808080"/>
+          <w:sz w:val="18"/>
+          <w:szCs w:val="18"/>
+        </w:rPr>
+        <w:t>//Create file and data output stream.</w:t>
+      </w:r>
+      <w:r>
+        <w:rPr>
+          <w:rFonts w:ascii="Courier New" w:eastAsia="Times New Roman" w:hAnsi="Courier New" w:cs="Courier New"/>
+          <w:color w:val="808080"/>
+          <w:sz w:val="18"/>
+          <w:szCs w:val="18"/>
+        </w:rPr>
+        <w:br/>
+        <w:t xml:space="preserve">        </w:t>
+      </w:r>
+      <w:r>
+        <w:rPr>
+          <w:rFonts w:ascii="Courier New" w:eastAsia="Times New Roman" w:hAnsi="Courier New" w:cs="Courier New"/>
+          <w:color w:val="A9B7C6"/>
+          <w:sz w:val="18"/>
+          <w:szCs w:val="18"/>
+        </w:rPr>
+        <w:t xml:space="preserve">DataOutputStream dos = </w:t>
+      </w:r>
+      <w:r>
+        <w:rPr>
+          <w:rFonts w:ascii="Courier New" w:eastAsia="Times New Roman" w:hAnsi="Courier New" w:cs="Courier New"/>
+          <w:color w:val="CC7832"/>
+          <w:sz w:val="18"/>
+          <w:szCs w:val="18"/>
+        </w:rPr>
+        <w:t xml:space="preserve">new </w:t>
+      </w:r>
+      <w:r>
+        <w:rPr>
+          <w:rFonts w:ascii="Courier New" w:eastAsia="Times New Roman" w:hAnsi="Courier New" w:cs="Courier New"/>
+          <w:color w:val="A9B7C6"/>
+          <w:sz w:val="18"/>
+          <w:szCs w:val="18"/>
+        </w:rPr>
+        <w:t>DataOutputStream(</w:t>
+      </w:r>
+      <w:r>
+        <w:rPr>
+          <w:rFonts w:ascii="Courier New" w:eastAsia="Times New Roman" w:hAnsi="Courier New" w:cs="Courier New"/>
+          <w:color w:val="CC7832"/>
+          <w:sz w:val="18"/>
+          <w:szCs w:val="18"/>
+        </w:rPr>
+        <w:t xml:space="preserve">new </w:t>
+      </w:r>
+      <w:r>
+        <w:rPr>
+          <w:rFonts w:ascii="Courier New" w:eastAsia="Times New Roman" w:hAnsi="Courier New" w:cs="Courier New"/>
+          <w:color w:val="A9B7C6"/>
+          <w:sz w:val="18"/>
+          <w:szCs w:val="18"/>
+        </w:rPr>
+        <w:t>FileOutputStream(</w:t>
+      </w:r>
+      <w:r>
+        <w:rPr>
+          <w:rFonts w:ascii="Courier New" w:eastAsia="Times New Roman" w:hAnsi="Courier New" w:cs="Courier New"/>
+          <w:color w:val="6A8759"/>
+          <w:sz w:val="18"/>
+          <w:szCs w:val="18"/>
+        </w:rPr>
+        <w:t>"lab10.txt"</w:t>
+      </w:r>
+      <w:r>
+        <w:rPr>
+          <w:rFonts w:ascii="Courier New" w:eastAsia="Times New Roman" w:hAnsi="Courier New" w:cs="Courier New"/>
+          <w:color w:val="A9B7C6"/>
+          <w:sz w:val="18"/>
+          <w:szCs w:val="18"/>
+        </w:rPr>
+        <w:t>))</w:t>
+      </w:r>
+      <w:r>
+        <w:rPr>
+          <w:rFonts w:ascii="Courier New" w:eastAsia="Times New Roman" w:hAnsi="Courier New" w:cs="Courier New"/>
+          <w:color w:val="CC7832"/>
+          <w:sz w:val="18"/>
+          <w:szCs w:val="18"/>
+        </w:rPr>
+        <w:t>;</w:t>
+      </w:r>
+      <w:r>
+        <w:rPr>
+          <w:rFonts w:ascii="Courier New" w:eastAsia="Times New Roman" w:hAnsi="Courier New" w:cs="Courier New"/>
+          <w:color w:val="CC7832"/>
+          <w:sz w:val="18"/>
+          <w:szCs w:val="18"/>
+        </w:rPr>
+        <w:br/>
+        <w:t xml:space="preserve">        </w:t>
+      </w:r>
+      <w:r>
+        <w:rPr>
+          <w:rFonts w:ascii="Courier New" w:eastAsia="Times New Roman" w:hAnsi="Courier New" w:cs="Courier New"/>
+          <w:color w:val="808080"/>
+          <w:sz w:val="18"/>
+          <w:szCs w:val="18"/>
+        </w:rPr>
+        <w:t>//Write strings to the file.</w:t>
+      </w:r>
+      <w:r>
+        <w:rPr>
+          <w:rFonts w:ascii="Courier New" w:eastAsia="Times New Roman" w:hAnsi="Courier New" w:cs="Courier New"/>
+          <w:color w:val="808080"/>
+          <w:sz w:val="18"/>
+          <w:szCs w:val="18"/>
+        </w:rPr>
+        <w:br/>
+        <w:t xml:space="preserve">        </w:t>
+      </w:r>
+      <w:r>
+        <w:rPr>
+          <w:rFonts w:ascii="Courier New" w:eastAsia="Times New Roman" w:hAnsi="Courier New" w:cs="Courier New"/>
+          <w:color w:val="A9B7C6"/>
+          <w:sz w:val="18"/>
+          <w:szCs w:val="18"/>
+        </w:rPr>
+        <w:t>dos.writeUTF(</w:t>
+      </w:r>
+      <w:r>
+        <w:rPr>
+          <w:rFonts w:ascii="Courier New" w:eastAsia="Times New Roman" w:hAnsi="Courier New" w:cs="Courier New"/>
+          <w:color w:val="6A8759"/>
+          <w:sz w:val="18"/>
+          <w:szCs w:val="18"/>
+        </w:rPr>
+        <w:t>"Boy, "</w:t>
+      </w:r>
+      <w:r>
+        <w:rPr>
+          <w:rFonts w:ascii="Courier New" w:eastAsia="Times New Roman" w:hAnsi="Courier New" w:cs="Courier New"/>
+          <w:color w:val="A9B7C6"/>
+          <w:sz w:val="18"/>
+          <w:szCs w:val="18"/>
+        </w:rPr>
+        <w:t>)</w:t>
+      </w:r>
+      <w:r>
+        <w:rPr>
+          <w:rFonts w:ascii="Courier New" w:eastAsia="Times New Roman" w:hAnsi="Courier New" w:cs="Courier New"/>
+          <w:color w:val="CC7832"/>
+          <w:sz w:val="18"/>
+          <w:szCs w:val="18"/>
+        </w:rPr>
+        <w:t>;</w:t>
+      </w:r>
+      <w:r>
+        <w:rPr>
+          <w:rFonts w:ascii="Courier New" w:eastAsia="Times New Roman" w:hAnsi="Courier New" w:cs="Courier New"/>
+          <w:color w:val="CC7832"/>
+          <w:sz w:val="18"/>
+          <w:szCs w:val="18"/>
+        </w:rPr>
+        <w:br/>
+        <w:t xml:space="preserve">        </w:t>
+      </w:r>
+      <w:r>
+        <w:rPr>
+          <w:rFonts w:ascii="Courier New" w:eastAsia="Times New Roman" w:hAnsi="Courier New" w:cs="Courier New"/>
+          <w:color w:val="A9B7C6"/>
+          <w:sz w:val="18"/>
+          <w:szCs w:val="18"/>
+        </w:rPr>
+        <w:t>dos.writeUTF(</w:t>
+      </w:r>
+      <w:r>
+        <w:rPr>
+          <w:rFonts w:ascii="Courier New" w:eastAsia="Times New Roman" w:hAnsi="Courier New" w:cs="Courier New"/>
+          <w:color w:val="6A8759"/>
+          <w:sz w:val="18"/>
+          <w:szCs w:val="18"/>
+        </w:rPr>
+        <w:t>"isn't "</w:t>
+      </w:r>
+      <w:r>
+        <w:rPr>
+          <w:rFonts w:ascii="Courier New" w:eastAsia="Times New Roman" w:hAnsi="Courier New" w:cs="Courier New"/>
+          <w:color w:val="A9B7C6"/>
+          <w:sz w:val="18"/>
+          <w:szCs w:val="18"/>
+        </w:rPr>
+        <w:t>)</w:t>
+      </w:r>
+      <w:r>
+        <w:rPr>
+          <w:rFonts w:ascii="Courier New" w:eastAsia="Times New Roman" w:hAnsi="Courier New" w:cs="Courier New"/>
+          <w:color w:val="CC7832"/>
+          <w:sz w:val="18"/>
+          <w:szCs w:val="18"/>
+        </w:rPr>
+        <w:t>;</w:t>
+      </w:r>
+      <w:r>
+        <w:rPr>
+          <w:rFonts w:ascii="Courier New" w:eastAsia="Times New Roman" w:hAnsi="Courier New" w:cs="Courier New"/>
+          <w:color w:val="CC7832"/>
+          <w:sz w:val="18"/>
+          <w:szCs w:val="18"/>
+        </w:rPr>
+        <w:br/>
+        <w:t xml:space="preserve">        </w:t>
+      </w:r>
+      <w:r>
+        <w:rPr>
+          <w:rFonts w:ascii="Courier New" w:eastAsia="Times New Roman" w:hAnsi="Courier New" w:cs="Courier New"/>
+          <w:color w:val="A9B7C6"/>
+          <w:sz w:val="18"/>
+          <w:szCs w:val="18"/>
+        </w:rPr>
+        <w:t>dos.writeUTF(</w:t>
+      </w:r>
+      <w:r>
+        <w:rPr>
+          <w:rFonts w:ascii="Courier New" w:eastAsia="Times New Roman" w:hAnsi="Courier New" w:cs="Courier New"/>
+          <w:color w:val="6A8759"/>
+          <w:sz w:val="18"/>
+          <w:szCs w:val="18"/>
+        </w:rPr>
+        <w:t>"Java "</w:t>
+      </w:r>
+      <w:r>
+        <w:rPr>
+          <w:rFonts w:ascii="Courier New" w:eastAsia="Times New Roman" w:hAnsi="Courier New" w:cs="Courier New"/>
+          <w:color w:val="A9B7C6"/>
+          <w:sz w:val="18"/>
+          <w:szCs w:val="18"/>
+        </w:rPr>
+        <w:t>)</w:t>
+      </w:r>
+      <w:r>
+        <w:rPr>
+          <w:rFonts w:ascii="Courier New" w:eastAsia="Times New Roman" w:hAnsi="Courier New" w:cs="Courier New"/>
+          <w:color w:val="CC7832"/>
+          <w:sz w:val="18"/>
+          <w:szCs w:val="18"/>
+        </w:rPr>
+        <w:t>;</w:t>
+      </w:r>
+      <w:r>
+        <w:rPr>
+          <w:rFonts w:ascii="Courier New" w:eastAsia="Times New Roman" w:hAnsi="Courier New" w:cs="Courier New"/>
+          <w:color w:val="CC7832"/>
+          <w:sz w:val="18"/>
+          <w:szCs w:val="18"/>
+        </w:rPr>
+        <w:br/>
+        <w:t xml:space="preserve">        </w:t>
+      </w:r>
+      <w:r>
+        <w:rPr>
+          <w:rFonts w:ascii="Courier New" w:eastAsia="Times New Roman" w:hAnsi="Courier New" w:cs="Courier New"/>
+          <w:color w:val="A9B7C6"/>
+          <w:sz w:val="18"/>
+          <w:szCs w:val="18"/>
+        </w:rPr>
+        <w:t>dos.writeUTF(</w:t>
+      </w:r>
+      <w:r>
+        <w:rPr>
+          <w:rFonts w:ascii="Courier New" w:eastAsia="Times New Roman" w:hAnsi="Courier New" w:cs="Courier New"/>
+          <w:color w:val="6A8759"/>
+          <w:sz w:val="18"/>
+          <w:szCs w:val="18"/>
+        </w:rPr>
+        <w:t>"just "</w:t>
+      </w:r>
+      <w:r>
+        <w:rPr>
+          <w:rFonts w:ascii="Courier New" w:eastAsia="Times New Roman" w:hAnsi="Courier New" w:cs="Courier New"/>
+          <w:color w:val="A9B7C6"/>
+          <w:sz w:val="18"/>
+          <w:szCs w:val="18"/>
+        </w:rPr>
+        <w:t>)</w:t>
+      </w:r>
+      <w:r>
+        <w:rPr>
+          <w:rFonts w:ascii="Courier New" w:eastAsia="Times New Roman" w:hAnsi="Courier New" w:cs="Courier New"/>
+          <w:color w:val="CC7832"/>
+          <w:sz w:val="18"/>
+          <w:szCs w:val="18"/>
+        </w:rPr>
+        <w:t>;</w:t>
+      </w:r>
+      <w:r>
+        <w:rPr>
+          <w:rFonts w:ascii="Courier New" w:eastAsia="Times New Roman" w:hAnsi="Courier New" w:cs="Courier New"/>
+          <w:color w:val="CC7832"/>
+          <w:sz w:val="18"/>
+          <w:szCs w:val="18"/>
+        </w:rPr>
+        <w:br/>
+        <w:t xml:space="preserve">        </w:t>
+      </w:r>
+      <w:r>
+        <w:rPr>
+          <w:rFonts w:ascii="Courier New" w:eastAsia="Times New Roman" w:hAnsi="Courier New" w:cs="Courier New"/>
+          <w:color w:val="A9B7C6"/>
+          <w:sz w:val="18"/>
+          <w:szCs w:val="18"/>
+        </w:rPr>
+        <w:t>dos.writeUTF(</w:t>
+      </w:r>
+      <w:r>
+        <w:rPr>
+          <w:rFonts w:ascii="Courier New" w:eastAsia="Times New Roman" w:hAnsi="Courier New" w:cs="Courier New"/>
+          <w:color w:val="6A8759"/>
+          <w:sz w:val="18"/>
+          <w:szCs w:val="18"/>
+        </w:rPr>
+        <w:t>"grand?"</w:t>
+      </w:r>
+      <w:r>
+        <w:rPr>
+          <w:rFonts w:ascii="Courier New" w:eastAsia="Times New Roman" w:hAnsi="Courier New" w:cs="Courier New"/>
+          <w:color w:val="A9B7C6"/>
+          <w:sz w:val="18"/>
+          <w:szCs w:val="18"/>
+        </w:rPr>
+        <w:t>)</w:t>
+      </w:r>
+      <w:r>
+        <w:rPr>
+          <w:rFonts w:ascii="Courier New" w:eastAsia="Times New Roman" w:hAnsi="Courier New" w:cs="Courier New"/>
+          <w:color w:val="CC7832"/>
+          <w:sz w:val="18"/>
+          <w:szCs w:val="18"/>
+        </w:rPr>
+        <w:t>;</w:t>
+      </w:r>
+      <w:r>
+        <w:rPr>
+          <w:rFonts w:ascii="Courier New" w:eastAsia="Times New Roman" w:hAnsi="Courier New" w:cs="Courier New"/>
+          <w:color w:val="CC7832"/>
+          <w:sz w:val="18"/>
+          <w:szCs w:val="18"/>
+        </w:rPr>
+        <w:br/>
+        <w:t xml:space="preserve">        </w:t>
+      </w:r>
+      <w:r>
+        <w:rPr>
+          <w:rFonts w:ascii="Courier New" w:eastAsia="Times New Roman" w:hAnsi="Courier New" w:cs="Courier New"/>
+          <w:color w:val="808080"/>
+          <w:sz w:val="18"/>
+          <w:szCs w:val="18"/>
+        </w:rPr>
+        <w:t>//Open the file and create new data input stream.</w:t>
+      </w:r>
+      <w:r>
+        <w:rPr>
+          <w:rFonts w:ascii="Courier New" w:eastAsia="Times New Roman" w:hAnsi="Courier New" w:cs="Courier New"/>
+          <w:color w:val="808080"/>
+          <w:sz w:val="18"/>
+          <w:szCs w:val="18"/>
+        </w:rPr>
+        <w:br/>
+        <w:t xml:space="preserve">        </w:t>
+      </w:r>
+      <w:r>
+        <w:rPr>
+          <w:rFonts w:ascii="Courier New" w:eastAsia="Times New Roman" w:hAnsi="Courier New" w:cs="Courier New"/>
+          <w:color w:val="A9B7C6"/>
+          <w:sz w:val="18"/>
+          <w:szCs w:val="18"/>
+        </w:rPr>
+        <w:t xml:space="preserve">DataInputStream dis = </w:t>
+      </w:r>
+      <w:r>
+        <w:rPr>
+          <w:rFonts w:ascii="Courier New" w:eastAsia="Times New Roman" w:hAnsi="Courier New" w:cs="Courier New"/>
+          <w:color w:val="CC7832"/>
+          <w:sz w:val="18"/>
+          <w:szCs w:val="18"/>
+        </w:rPr>
+        <w:t xml:space="preserve">new </w:t>
+      </w:r>
+      <w:r>
+        <w:rPr>
+          <w:rFonts w:ascii="Courier New" w:eastAsia="Times New Roman" w:hAnsi="Courier New" w:cs="Courier New"/>
+          <w:color w:val="A9B7C6"/>
+          <w:sz w:val="18"/>
+          <w:szCs w:val="18"/>
+        </w:rPr>
+        <w:t>DataInputStream(</w:t>
+      </w:r>
+      <w:r>
+        <w:rPr>
+          <w:rFonts w:ascii="Courier New" w:eastAsia="Times New Roman" w:hAnsi="Courier New" w:cs="Courier New"/>
+          <w:color w:val="CC7832"/>
+          <w:sz w:val="18"/>
+          <w:szCs w:val="18"/>
+        </w:rPr>
+        <w:t xml:space="preserve">new </w:t>
+      </w:r>
+      <w:r>
+        <w:rPr>
+          <w:rFonts w:ascii="Courier New" w:eastAsia="Times New Roman" w:hAnsi="Courier New" w:cs="Courier New"/>
+          <w:color w:val="A9B7C6"/>
+          <w:sz w:val="18"/>
+          <w:szCs w:val="18"/>
+        </w:rPr>
+        <w:t>FileInputStream(</w:t>
+      </w:r>
+      <w:r>
+        <w:rPr>
+          <w:rFonts w:ascii="Courier New" w:eastAsia="Times New Roman" w:hAnsi="Courier New" w:cs="Courier New"/>
+          <w:color w:val="6A8759"/>
+          <w:sz w:val="18"/>
+          <w:szCs w:val="18"/>
+        </w:rPr>
+        <w:t>"lab10.txt"</w:t>
+      </w:r>
+      <w:r>
+        <w:rPr>
+          <w:rFonts w:ascii="Courier New" w:eastAsia="Times New Roman" w:hAnsi="Courier New" w:cs="Courier New"/>
+          <w:color w:val="A9B7C6"/>
+          <w:sz w:val="18"/>
+          <w:szCs w:val="18"/>
+        </w:rPr>
+        <w:t>))</w:t>
+      </w:r>
+      <w:r>
+        <w:rPr>
+          <w:rFonts w:ascii="Courier New" w:eastAsia="Times New Roman" w:hAnsi="Courier New" w:cs="Courier New"/>
+          <w:color w:val="CC7832"/>
+          <w:sz w:val="18"/>
+          <w:szCs w:val="18"/>
+        </w:rPr>
+        <w:t>;</w:t>
+      </w:r>
+      <w:r>
+        <w:rPr>
+          <w:rFonts w:ascii="Courier New" w:eastAsia="Times New Roman" w:hAnsi="Courier New" w:cs="Courier New"/>
+          <w:color w:val="CC7832"/>
+          <w:sz w:val="18"/>
+          <w:szCs w:val="18"/>
+        </w:rPr>
+        <w:br/>
+        <w:t xml:space="preserve">        </w:t>
+      </w:r>
+      <w:r>
+        <w:rPr>
+          <w:rFonts w:ascii="Courier New" w:eastAsia="Times New Roman" w:hAnsi="Courier New" w:cs="Courier New"/>
+          <w:color w:val="808080"/>
+          <w:sz w:val="18"/>
+          <w:szCs w:val="18"/>
+        </w:rPr>
+        <w:t>//Read each string and assign it to a variable, then close input stream.</w:t>
+      </w:r>
+      <w:r>
+        <w:rPr>
+          <w:rFonts w:ascii="Courier New" w:eastAsia="Times New Roman" w:hAnsi="Courier New" w:cs="Courier New"/>
+          <w:color w:val="808080"/>
+          <w:sz w:val="18"/>
+          <w:szCs w:val="18"/>
+        </w:rPr>
+        <w:br/>
+        <w:t xml:space="preserve">        </w:t>
+      </w:r>
+      <w:r>
+        <w:rPr>
+          <w:rFonts w:ascii="Courier New" w:eastAsia="Times New Roman" w:hAnsi="Courier New" w:cs="Courier New"/>
+          <w:color w:val="A9B7C6"/>
+          <w:sz w:val="18"/>
+          <w:szCs w:val="18"/>
+        </w:rPr>
+        <w:t>String a = dis.readUTF()</w:t>
+      </w:r>
+      <w:r>
+        <w:rPr>
+          <w:rFonts w:ascii="Courier New" w:eastAsia="Times New Roman" w:hAnsi="Courier New" w:cs="Courier New"/>
+          <w:color w:val="CC7832"/>
+          <w:sz w:val="18"/>
+          <w:szCs w:val="18"/>
+        </w:rPr>
+        <w:t>;</w:t>
+      </w:r>
+      <w:r>
+        <w:rPr>
+          <w:rFonts w:ascii="Courier New" w:eastAsia="Times New Roman" w:hAnsi="Courier New" w:cs="Courier New"/>
+          <w:color w:val="CC7832"/>
+          <w:sz w:val="18"/>
+          <w:szCs w:val="18"/>
+        </w:rPr>
+        <w:br/>
+        <w:t xml:space="preserve">        </w:t>
+      </w:r>
+      <w:r>
+        <w:rPr>
+          <w:rFonts w:ascii="Courier New" w:eastAsia="Times New Roman" w:hAnsi="Courier New" w:cs="Courier New"/>
+          <w:color w:val="A9B7C6"/>
+          <w:sz w:val="18"/>
+          <w:szCs w:val="18"/>
+        </w:rPr>
+        <w:t>String b = dis.readUTF()</w:t>
+      </w:r>
+      <w:r>
+        <w:rPr>
+          <w:rFonts w:ascii="Courier New" w:eastAsia="Times New Roman" w:hAnsi="Courier New" w:cs="Courier New"/>
+          <w:color w:val="CC7832"/>
+          <w:sz w:val="18"/>
+          <w:szCs w:val="18"/>
+        </w:rPr>
+        <w:t>;</w:t>
+      </w:r>
+      <w:r>
+        <w:rPr>
+          <w:rFonts w:ascii="Courier New" w:eastAsia="Times New Roman" w:hAnsi="Courier New" w:cs="Courier New"/>
+          <w:color w:val="CC7832"/>
+          <w:sz w:val="18"/>
+          <w:szCs w:val="18"/>
+        </w:rPr>
+        <w:br/>
+        <w:t xml:space="preserve">        </w:t>
+      </w:r>
+      <w:r>
+        <w:rPr>
+          <w:rFonts w:ascii="Courier New" w:eastAsia="Times New Roman" w:hAnsi="Courier New" w:cs="Courier New"/>
+          <w:color w:val="A9B7C6"/>
+          <w:sz w:val="18"/>
+          <w:szCs w:val="18"/>
+        </w:rPr>
+        <w:t>String c = dis.readUTF()</w:t>
+      </w:r>
+      <w:r>
+        <w:rPr>
+          <w:rFonts w:ascii="Courier New" w:eastAsia="Times New Roman" w:hAnsi="Courier New" w:cs="Courier New"/>
+          <w:color w:val="CC7832"/>
+          <w:sz w:val="18"/>
+          <w:szCs w:val="18"/>
+        </w:rPr>
+        <w:t>;</w:t>
+      </w:r>
+      <w:r>
+        <w:rPr>
+          <w:rFonts w:ascii="Courier New" w:eastAsia="Times New Roman" w:hAnsi="Courier New" w:cs="Courier New"/>
+          <w:color w:val="CC7832"/>
+          <w:sz w:val="18"/>
+          <w:szCs w:val="18"/>
+        </w:rPr>
+        <w:br/>
+        <w:t xml:space="preserve">        </w:t>
+      </w:r>
+      <w:r>
+        <w:rPr>
+          <w:rFonts w:ascii="Courier New" w:eastAsia="Times New Roman" w:hAnsi="Courier New" w:cs="Courier New"/>
+          <w:color w:val="A9B7C6"/>
+          <w:sz w:val="18"/>
+          <w:szCs w:val="18"/>
+        </w:rPr>
+        <w:t>String d = dis.readUTF()</w:t>
+      </w:r>
+      <w:r>
+        <w:rPr>
+          <w:rFonts w:ascii="Courier New" w:eastAsia="Times New Roman" w:hAnsi="Courier New" w:cs="Courier New"/>
+          <w:color w:val="CC7832"/>
+          <w:sz w:val="18"/>
+          <w:szCs w:val="18"/>
+        </w:rPr>
+        <w:t>;</w:t>
+      </w:r>
+      <w:r>
+        <w:rPr>
+          <w:rFonts w:ascii="Courier New" w:eastAsia="Times New Roman" w:hAnsi="Courier New" w:cs="Courier New"/>
+          <w:color w:val="CC7832"/>
+          <w:sz w:val="18"/>
+          <w:szCs w:val="18"/>
+        </w:rPr>
+        <w:br/>
+        <w:t xml:space="preserve">        </w:t>
+      </w:r>
+      <w:r>
+        <w:rPr>
+          <w:rFonts w:ascii="Courier New" w:eastAsia="Times New Roman" w:hAnsi="Courier New" w:cs="Courier New"/>
+          <w:color w:val="A9B7C6"/>
+          <w:sz w:val="18"/>
+          <w:szCs w:val="18"/>
+        </w:rPr>
+        <w:t>String e = dis.readUTF()</w:t>
+      </w:r>
+      <w:r>
+        <w:rPr>
+          <w:rFonts w:ascii="Courier New" w:eastAsia="Times New Roman" w:hAnsi="Courier New" w:cs="Courier New"/>
+          <w:color w:val="CC7832"/>
+          <w:sz w:val="18"/>
+          <w:szCs w:val="18"/>
+        </w:rPr>
+        <w:t>;</w:t>
+      </w:r>
+      <w:r>
+        <w:rPr>
+          <w:rFonts w:ascii="Courier New" w:eastAsia="Times New Roman" w:hAnsi="Courier New" w:cs="Courier New"/>
+          <w:color w:val="CC7832"/>
+          <w:sz w:val="18"/>
+          <w:szCs w:val="18"/>
+        </w:rPr>
+        <w:br/>
+        <w:t xml:space="preserve">        </w:t>
+      </w:r>
+      <w:r>
+        <w:rPr>
+          <w:rFonts w:ascii="Courier New" w:eastAsia="Times New Roman" w:hAnsi="Courier New" w:cs="Courier New"/>
+          <w:color w:val="A9B7C6"/>
+          <w:sz w:val="18"/>
+          <w:szCs w:val="18"/>
+        </w:rPr>
+        <w:t>dis.close()</w:t>
+      </w:r>
+      <w:r>
+        <w:rPr>
+          <w:rFonts w:ascii="Courier New" w:eastAsia="Times New Roman" w:hAnsi="Courier New" w:cs="Courier New"/>
+          <w:color w:val="CC7832"/>
+          <w:sz w:val="18"/>
+          <w:szCs w:val="18"/>
+        </w:rPr>
+        <w:t>;</w:t>
+      </w:r>
+      <w:r>
+        <w:rPr>
+          <w:rFonts w:ascii="Courier New" w:eastAsia="Times New Roman" w:hAnsi="Courier New" w:cs="Courier New"/>
+          <w:color w:val="CC7832"/>
+          <w:sz w:val="18"/>
+          <w:szCs w:val="18"/>
+        </w:rPr>
+        <w:br/>
+        <w:t xml:space="preserve">        </w:t>
+      </w:r>
+      <w:r>
+        <w:rPr>
+          <w:rFonts w:ascii="Courier New" w:eastAsia="Times New Roman" w:hAnsi="Courier New" w:cs="Courier New"/>
+          <w:color w:val="808080"/>
+          <w:sz w:val="18"/>
+          <w:szCs w:val="18"/>
+        </w:rPr>
+        <w:t>//Write each string to the console.</w:t>
+      </w:r>
+      <w:r>
+        <w:rPr>
+          <w:rFonts w:ascii="Courier New" w:eastAsia="Times New Roman" w:hAnsi="Courier New" w:cs="Courier New"/>
+          <w:color w:val="808080"/>
+          <w:sz w:val="18"/>
+          <w:szCs w:val="18"/>
+        </w:rPr>
+        <w:br/>
+        <w:t xml:space="preserve">        </w:t>
+      </w:r>
+      <w:r>
+        <w:rPr>
+          <w:rFonts w:ascii="Courier New" w:eastAsia="Times New Roman" w:hAnsi="Courier New" w:cs="Courier New"/>
+          <w:color w:val="A9B7C6"/>
+          <w:sz w:val="18"/>
+          <w:szCs w:val="18"/>
+        </w:rPr>
+        <w:t>System.</w:t>
+      </w:r>
+      <w:r>
+        <w:rPr>
+          <w:rFonts w:ascii="Courier New" w:eastAsia="Times New Roman" w:hAnsi="Courier New" w:cs="Courier New"/>
+          <w:i/>
+          <w:iCs/>
+          <w:color w:val="9876AA"/>
+          <w:sz w:val="18"/>
+          <w:szCs w:val="18"/>
+        </w:rPr>
+        <w:t>out</w:t>
+      </w:r>
+      <w:r>
+        <w:rPr>
+          <w:rFonts w:ascii="Courier New" w:eastAsia="Times New Roman" w:hAnsi="Courier New" w:cs="Courier New"/>
+          <w:color w:val="A9B7C6"/>
+          <w:sz w:val="18"/>
+          <w:szCs w:val="18"/>
+        </w:rPr>
+        <w:t>.print(a)</w:t>
+      </w:r>
+      <w:r>
+        <w:rPr>
+          <w:rFonts w:ascii="Courier New" w:eastAsia="Times New Roman" w:hAnsi="Courier New" w:cs="Courier New"/>
+          <w:color w:val="CC7832"/>
+          <w:sz w:val="18"/>
+          <w:szCs w:val="18"/>
+        </w:rPr>
+        <w:t>;</w:t>
+      </w:r>
+      <w:r>
+        <w:rPr>
+          <w:rFonts w:ascii="Courier New" w:eastAsia="Times New Roman" w:hAnsi="Courier New" w:cs="Courier New"/>
+          <w:color w:val="CC7832"/>
+          <w:sz w:val="18"/>
+          <w:szCs w:val="18"/>
+        </w:rPr>
+        <w:br/>
+        <w:t xml:space="preserve">        </w:t>
+      </w:r>
+      <w:r>
+        <w:rPr>
+          <w:rFonts w:ascii="Courier New" w:eastAsia="Times New Roman" w:hAnsi="Courier New" w:cs="Courier New"/>
+          <w:color w:val="A9B7C6"/>
+          <w:sz w:val="18"/>
+          <w:szCs w:val="18"/>
+        </w:rPr>
+        <w:t>System.</w:t>
+      </w:r>
+      <w:r>
+        <w:rPr>
+          <w:rFonts w:ascii="Courier New" w:eastAsia="Times New Roman" w:hAnsi="Courier New" w:cs="Courier New"/>
+          <w:i/>
+          <w:iCs/>
+          <w:color w:val="9876AA"/>
+          <w:sz w:val="18"/>
+          <w:szCs w:val="18"/>
+        </w:rPr>
+        <w:t>out</w:t>
+      </w:r>
+      <w:r>
+        <w:rPr>
+          <w:rFonts w:ascii="Courier New" w:eastAsia="Times New Roman" w:hAnsi="Courier New" w:cs="Courier New"/>
+          <w:color w:val="A9B7C6"/>
+          <w:sz w:val="18"/>
+          <w:szCs w:val="18"/>
+        </w:rPr>
+        <w:t>.print(b)</w:t>
+      </w:r>
+      <w:r>
+        <w:rPr>
+          <w:rFonts w:ascii="Courier New" w:eastAsia="Times New Roman" w:hAnsi="Courier New" w:cs="Courier New"/>
+          <w:color w:val="CC7832"/>
+          <w:sz w:val="18"/>
+          <w:szCs w:val="18"/>
+        </w:rPr>
+        <w:t>;</w:t>
+      </w:r>
+      <w:r>
+        <w:rPr>
+          <w:rFonts w:ascii="Courier New" w:eastAsia="Times New Roman" w:hAnsi="Courier New" w:cs="Courier New"/>
+          <w:color w:val="CC7832"/>
+          <w:sz w:val="18"/>
+          <w:szCs w:val="18"/>
+        </w:rPr>
+        <w:br/>
+        <w:t xml:space="preserve">        </w:t>
+      </w:r>
+      <w:r>
+        <w:rPr>
+          <w:rFonts w:ascii="Courier New" w:eastAsia="Times New Roman" w:hAnsi="Courier New" w:cs="Courier New"/>
+          <w:color w:val="A9B7C6"/>
+          <w:sz w:val="18"/>
+          <w:szCs w:val="18"/>
+        </w:rPr>
+        <w:t>System.</w:t>
+      </w:r>
+      <w:r>
+        <w:rPr>
+          <w:rFonts w:ascii="Courier New" w:eastAsia="Times New Roman" w:hAnsi="Courier New" w:cs="Courier New"/>
+          <w:i/>
+          <w:iCs/>
+          <w:color w:val="9876AA"/>
+          <w:sz w:val="18"/>
+          <w:szCs w:val="18"/>
+        </w:rPr>
+        <w:t>out</w:t>
+      </w:r>
+      <w:r>
+        <w:rPr>
+          <w:rFonts w:ascii="Courier New" w:eastAsia="Times New Roman" w:hAnsi="Courier New" w:cs="Courier New"/>
+          <w:color w:val="A9B7C6"/>
+          <w:sz w:val="18"/>
+          <w:szCs w:val="18"/>
+        </w:rPr>
+        <w:t>.print(c)</w:t>
+      </w:r>
+      <w:r>
+        <w:rPr>
+          <w:rFonts w:ascii="Courier New" w:eastAsia="Times New Roman" w:hAnsi="Courier New" w:cs="Courier New"/>
+          <w:color w:val="CC7832"/>
+          <w:sz w:val="18"/>
+          <w:szCs w:val="18"/>
+        </w:rPr>
+        <w:t>;</w:t>
+      </w:r>
+      <w:r>
+        <w:rPr>
+          <w:rFonts w:ascii="Courier New" w:eastAsia="Times New Roman" w:hAnsi="Courier New" w:cs="Courier New"/>
+          <w:color w:val="CC7832"/>
+          <w:sz w:val="18"/>
+          <w:szCs w:val="18"/>
+        </w:rPr>
+        <w:br/>
+        <w:t xml:space="preserve">        </w:t>
+      </w:r>
+      <w:r>
+        <w:rPr>
+          <w:rFonts w:ascii="Courier New" w:eastAsia="Times New Roman" w:hAnsi="Courier New" w:cs="Courier New"/>
+          <w:color w:val="A9B7C6"/>
+          <w:sz w:val="18"/>
+          <w:szCs w:val="18"/>
+        </w:rPr>
+        <w:t>System.</w:t>
+      </w:r>
+      <w:r>
+        <w:rPr>
+          <w:rFonts w:ascii="Courier New" w:eastAsia="Times New Roman" w:hAnsi="Courier New" w:cs="Courier New"/>
+          <w:i/>
+          <w:iCs/>
+          <w:color w:val="9876AA"/>
+          <w:sz w:val="18"/>
+          <w:szCs w:val="18"/>
+        </w:rPr>
+        <w:t>out</w:t>
+      </w:r>
+      <w:r>
+        <w:rPr>
+          <w:rFonts w:ascii="Courier New" w:eastAsia="Times New Roman" w:hAnsi="Courier New" w:cs="Courier New"/>
+          <w:color w:val="A9B7C6"/>
+          <w:sz w:val="18"/>
+          <w:szCs w:val="18"/>
+        </w:rPr>
+        <w:t>.print(d)</w:t>
+      </w:r>
+      <w:r>
+        <w:rPr>
+          <w:rFonts w:ascii="Courier New" w:eastAsia="Times New Roman" w:hAnsi="Courier New" w:cs="Courier New"/>
+          <w:color w:val="CC7832"/>
+          <w:sz w:val="18"/>
+          <w:szCs w:val="18"/>
+        </w:rPr>
+        <w:t>;</w:t>
+      </w:r>
+      <w:r>
+        <w:rPr>
+          <w:rFonts w:ascii="Courier New" w:eastAsia="Times New Roman" w:hAnsi="Courier New" w:cs="Courier New"/>
+          <w:color w:val="CC7832"/>
+          <w:sz w:val="18"/>
+          <w:szCs w:val="18"/>
+        </w:rPr>
+        <w:br/>
+        <w:t xml:space="preserve">        </w:t>
+      </w:r>
+      <w:r>
+        <w:rPr>
+          <w:rFonts w:ascii="Courier New" w:eastAsia="Times New Roman" w:hAnsi="Courier New" w:cs="Courier New"/>
+          <w:color w:val="A9B7C6"/>
+          <w:sz w:val="18"/>
+          <w:szCs w:val="18"/>
+        </w:rPr>
+        <w:t>System.</w:t>
+      </w:r>
+      <w:r>
+        <w:rPr>
+          <w:rFonts w:ascii="Courier New" w:eastAsia="Times New Roman" w:hAnsi="Courier New" w:cs="Courier New"/>
+          <w:i/>
+          <w:iCs/>
+          <w:color w:val="9876AA"/>
+          <w:sz w:val="18"/>
+          <w:szCs w:val="18"/>
+        </w:rPr>
+        <w:t>out</w:t>
+      </w:r>
+      <w:r>
+        <w:rPr>
+          <w:rFonts w:ascii="Courier New" w:eastAsia="Times New Roman" w:hAnsi="Courier New" w:cs="Courier New"/>
+          <w:color w:val="A9B7C6"/>
+          <w:sz w:val="18"/>
+          <w:szCs w:val="18"/>
+        </w:rPr>
+        <w:t>.print(e)</w:t>
+      </w:r>
+      <w:r>
+        <w:rPr>
+          <w:rFonts w:ascii="Courier New" w:eastAsia="Times New Roman" w:hAnsi="Courier New" w:cs="Courier New"/>
+          <w:color w:val="CC7832"/>
+          <w:sz w:val="18"/>
+          <w:szCs w:val="18"/>
+        </w:rPr>
+        <w:t>;</w:t>
+      </w:r>
+      <w:r>
+        <w:rPr>
+          <w:rFonts w:ascii="Courier New" w:eastAsia="Times New Roman" w:hAnsi="Courier New" w:cs="Courier New"/>
+          <w:color w:val="CC7832"/>
+          <w:sz w:val="18"/>
+          <w:szCs w:val="18"/>
+        </w:rPr>
+        <w:br/>
+        <w:t xml:space="preserve">    </w:t>
+      </w:r>
+      <w:r>
+        <w:rPr>
+          <w:rFonts w:ascii="Courier New" w:eastAsia="Times New Roman" w:hAnsi="Courier New" w:cs="Courier New"/>
+          <w:color w:val="A9B7C6"/>
+          <w:sz w:val="18"/>
+          <w:szCs w:val="18"/>
+        </w:rPr>
+        <w:t>}</w:t>
+      </w:r>
+      <w:r>
+        <w:rPr>
+          <w:rFonts w:ascii="Courier New" w:eastAsia="Times New Roman" w:hAnsi="Courier New" w:cs="Courier New"/>
+          <w:color w:val="A9B7C6"/>
+          <w:sz w:val="18"/>
+          <w:szCs w:val="18"/>
+        </w:rPr>
+        <w:br/>
+        <w:t>}</w:t>
+      </w:r>
+    </w:p>
+    <w:p>
+      <w:pPr>
+        <w:rPr>
+          <w:rFonts w:cstheme="minorHAnsi"/>
+        </w:rPr>
+      </w:pPr>
+    </w:p>
+    <w:p>
+      <w:pPr>
+        <w:rPr>
+          <w:rFonts w:cstheme="minorHAnsi"/>
+        </w:rPr>
+      </w:pPr>
+    </w:p>
+    <w:p>
+      <w:pPr>
+        <w:rPr>
+          <w:rFonts w:cstheme="minorHAnsi"/>
+        </w:rPr>
+      </w:pPr>
+    </w:p>
+    <w:p>
+      <w:pPr>
+        <w:rPr>
+          <w:rFonts w:cstheme="minorHAnsi"/>
+        </w:rPr>
+      </w:pPr>
+    </w:p>
+    <w:p>
+      <w:pPr>
+        <w:rPr>
+          <w:rFonts w:cstheme="minorHAnsi"/>
+        </w:rPr>
+      </w:pPr>
+    </w:p>
+    <w:p>
+      <w:pPr>
+        <w:rPr>
+          <w:rFonts w:cstheme="minorHAnsi"/>
+        </w:rPr>
+      </w:pPr>
+    </w:p>
+    <w:p>
+      <w:pPr>
+        <w:rPr>
+          <w:rFonts w:cstheme="minorHAnsi"/>
+        </w:rPr>
+      </w:pPr>
+    </w:p>
+    <w:p>
+      <w:pPr>
+        <w:rPr>
+          <w:rFonts w:cstheme="minorHAnsi"/>
+        </w:rPr>
+      </w:pPr>
+    </w:p>
+    <w:p>
+      <w:pPr>
+        <w:rPr>
+          <w:rFonts w:cstheme="minorHAnsi"/>
+        </w:rPr>
+      </w:pPr>
+    </w:p>
+    <w:p>
+      <w:pPr>
+        <w:rPr>
+          <w:rFonts w:cstheme="minorHAnsi"/>
+        </w:rPr>
+      </w:pPr>
+    </w:p>
+    <w:p>
+      <w:pPr>
+        <w:rPr>
+          <w:rFonts w:cstheme="minorHAnsi"/>
+        </w:rPr>
+      </w:pPr>
+    </w:p>
+    <w:p>
+      <w:pPr>
+        <w:rPr>
+          <w:rFonts w:cstheme="minorHAnsi"/>
+        </w:rPr>
+      </w:pPr>
+    </w:p>
+    <w:p>
+      <w:pPr>
+        <w:rPr>
+          <w:rFonts w:cstheme="minorHAnsi"/>
+        </w:rPr>
+      </w:pPr>
     </w:p>
     <w:p>
       <w:pPr>
@@ -4987,20 +6240,29 @@
           <w:rFonts w:cstheme="minorHAnsi"/>
           <w:color w:val="000000" w:themeColor="text1"/>
         </w:rPr>
-        <w:t>change the color of the text below to read the hint.</w:t>
-      </w:r>
-    </w:p>
-    <w:p>
-      <w:pPr>
-        <w:rPr>
-          <w:rFonts w:cstheme="minorHAnsi"/>
-          <w:color w:val="FFFFFF" w:themeColor="background1"/>
-        </w:rPr>
-      </w:pPr>
-      <w:r>
-        <w:rPr>
-          <w:rFonts w:cstheme="minorHAnsi"/>
-          <w:color w:val="FFFFFF" w:themeColor="background1"/>
+        <w:t xml:space="preserve">change the color of the text below to read the </w:t>
+      </w:r>
+      <w:r>
+        <w:rPr>
+          <w:rFonts w:cstheme="minorHAnsi"/>
+          <w:color w:val="000000" w:themeColor="text1"/>
+        </w:rPr>
+        <w:t>hint.</w:t>
+      </w:r>
+      <w:bookmarkStart w:id="0" w:name="_GoBack"/>
+      <w:bookmarkEnd w:id="0"/>
+    </w:p>
+    <w:p>
+      <w:pPr>
+        <w:rPr>
+          <w:rFonts w:cstheme="minorHAnsi"/>
+          <w:color w:val="000000" w:themeColor="text1"/>
+        </w:rPr>
+      </w:pPr>
+      <w:r>
+        <w:rPr>
+          <w:rFonts w:cstheme="minorHAnsi"/>
+          <w:color w:val="000000" w:themeColor="text1"/>
         </w:rPr>
         <w:t>Hint: The base cases are:</w:t>
       </w:r>
@@ -5009,20 +6271,20 @@
       <w:pPr>
         <w:rPr>
           <w:rFonts w:cstheme="minorHAnsi"/>
-          <w:color w:val="FFFFFF" w:themeColor="background1"/>
-        </w:rPr>
-      </w:pPr>
-      <w:r>
-        <w:rPr>
-          <w:rFonts w:cstheme="minorHAnsi"/>
-          <w:color w:val="FFFFFF" w:themeColor="background1"/>
+          <w:color w:val="000000" w:themeColor="text1"/>
+        </w:rPr>
+      </w:pPr>
+      <w:r>
+        <w:rPr>
+          <w:rFonts w:cstheme="minorHAnsi"/>
+          <w:color w:val="000000" w:themeColor="text1"/>
         </w:rPr>
         <w:t>4.1. 3 vegetarians and 3 meat eaters on far side of bridge = success</w:t>
       </w:r>
       <w:r>
         <w:rPr>
           <w:rFonts w:cstheme="minorHAnsi"/>
-          <w:color w:val="FFFFFF" w:themeColor="background1"/>
+          <w:color w:val="000000" w:themeColor="text1"/>
         </w:rPr>
         <w:br/>
         <w:t>4.2. 3 vegetarians and 3 meat eaters on near side of bridge = we’re back at the start and have looped around</w:t>
@@ -5030,14 +6292,14 @@
       <w:r>
         <w:rPr>
           <w:rFonts w:cstheme="minorHAnsi"/>
-          <w:color w:val="FFFFFF" w:themeColor="background1"/>
+          <w:color w:val="000000" w:themeColor="text1"/>
         </w:rPr>
         <w:t>, stop following this path</w:t>
       </w:r>
       <w:r>
         <w:rPr>
           <w:rFonts w:cstheme="minorHAnsi"/>
-          <w:color w:val="FFFFFF" w:themeColor="background1"/>
+          <w:color w:val="000000" w:themeColor="text1"/>
         </w:rPr>
         <w:br/>
         <w:t>4.3. More meat eaters than vegetarians on near side of bridge = vegetarians get eaten</w:t>
@@ -5045,7 +6307,7 @@
       <w:r>
         <w:rPr>
           <w:rFonts w:cstheme="minorHAnsi"/>
-          <w:color w:val="FFFFFF" w:themeColor="background1"/>
+          <w:color w:val="000000" w:themeColor="text1"/>
         </w:rPr>
         <w:br/>
         <w:t>4.4. More meat eaters than vegetarians on far side of bridge = vegetarians get eaten</w:t>
@@ -7074,6 +8336,7 @@
     <w:lsdException w:name="HTML Sample" w:semiHidden="1" w:unhideWhenUsed="1"/>
     <w:lsdException w:name="HTML Typewriter" w:semiHidden="1" w:unhideWhenUsed="1"/>
     <w:lsdException w:name="HTML Variable" w:semiHidden="1" w:unhideWhenUsed="1"/>
+    <w:lsdException w:name="Normal Table" w:semiHidden="1" w:unhideWhenUsed="1"/>
     <w:lsdException w:name="annotation subject" w:semiHidden="1" w:unhideWhenUsed="1"/>
     <w:lsdException w:name="No List" w:semiHidden="1" w:unhideWhenUsed="1"/>
     <w:lsdException w:name="Outline List 1" w:semiHidden="1" w:unhideWhenUsed="1"/>
@@ -7118,6 +8381,7 @@
     <w:lsdException w:name="Table Professional" w:semiHidden="1" w:unhideWhenUsed="1"/>
     <w:lsdException w:name="Table Subtle 1" w:semiHidden="1" w:unhideWhenUsed="1"/>
     <w:lsdException w:name="Table Subtle 2" w:semiHidden="1" w:unhideWhenUsed="1"/>
+    <w:lsdException w:name="Table Web 1" w:semiHidden="1" w:unhideWhenUsed="1"/>
     <w:lsdException w:name="Table Web 2" w:semiHidden="1" w:unhideWhenUsed="1"/>
     <w:lsdException w:name="Table Web 3" w:semiHidden="1" w:unhideWhenUsed="1"/>
     <w:lsdException w:name="Balloon Text" w:semiHidden="1" w:unhideWhenUsed="1"/>
@@ -7822,7 +9086,7 @@
 </file>
 
 <file path=customXml/itemProps1.xml><?xml version="1.0" encoding="utf-8"?>
-<ds:datastoreItem xmlns:ds="http://schemas.openxmlformats.org/officeDocument/2006/customXml" ds:itemID="{2F7AB271-043B-4E0A-A749-91C3BBFFD40B}">
+<ds:datastoreItem xmlns:ds="http://schemas.openxmlformats.org/officeDocument/2006/customXml" ds:itemID="{8E98E26D-DE00-429E-87CC-08D236BD887E}">
   <ds:schemaRefs>
     <ds:schemaRef ds:uri="http://schemas.openxmlformats.org/officeDocument/2006/bibliography"/>
   </ds:schemaRefs>

</xml_diff>